<commit_message>
pridani testovaciho logu a poznamek Playwright
</commit_message>
<xml_diff>
--- a/playwright-uceni/playwright-poznamky.docx
+++ b/playwright-uceni/playwright-poznamky.docx
@@ -22,33 +22,100 @@
     </w:p>
     <w:p>
       <w:pPr>
-        <w:pStyle w:val="Bezmezer"/>
         <w:rPr>
           <w:b/>
-        </w:rPr>
-      </w:pPr>
+          <w:u w:val="single"/>
+          <w:lang w:val="en-AU"/>
+        </w:rPr>
+      </w:pPr>
+      <w:proofErr w:type="spellStart"/>
       <w:r>
         <w:rPr>
           <w:b/>
           <w:highlight w:val="yellow"/>
-        </w:rPr>
-        <w:t>Stromová struktura</w:t>
-      </w:r>
-    </w:p>
-    <w:p>
-      <w:pPr>
-        <w:pStyle w:val="Bezmezer"/>
-      </w:pPr>
-      <w:r>
-        <w:rPr>
+          <w:u w:val="single"/>
+          <w:lang w:val="en-AU"/>
+        </w:rPr>
+        <w:t>Inicializace</w:t>
+      </w:r>
+      <w:proofErr w:type="spellEnd"/>
+      <w:r>
+        <w:rPr>
+          <w:b/>
+          <w:highlight w:val="yellow"/>
+          <w:u w:val="single"/>
+          <w:lang w:val="en-AU"/>
+        </w:rPr>
+        <w:t xml:space="preserve"> </w:t>
+      </w:r>
+      <w:proofErr w:type="spellStart"/>
+      <w:r>
+        <w:rPr>
+          <w:b/>
+          <w:highlight w:val="yellow"/>
+          <w:u w:val="single"/>
+          <w:lang w:val="en-AU"/>
+        </w:rPr>
+        <w:t>projektu</w:t>
+      </w:r>
+      <w:proofErr w:type="spellEnd"/>
+    </w:p>
+    <w:p>
+      <w:pPr>
+        <w:rPr>
+          <w:b/>
+          <w:u w:val="single"/>
+          <w:lang w:val="en-AU"/>
+        </w:rPr>
+      </w:pPr>
+      <w:proofErr w:type="spellStart"/>
+      <w:proofErr w:type="gramStart"/>
+      <w:r>
+        <w:rPr>
+          <w:b/>
+          <w:lang w:val="en-AU"/>
+        </w:rPr>
+        <w:t>npm</w:t>
+      </w:r>
+      <w:proofErr w:type="spellEnd"/>
+      <w:proofErr w:type="gramEnd"/>
+      <w:r>
+        <w:rPr>
+          <w:b/>
+          <w:lang w:val="en-AU"/>
+        </w:rPr>
+        <w:t xml:space="preserve"> init </w:t>
+      </w:r>
+      <w:proofErr w:type="spellStart"/>
+      <w:r>
+        <w:rPr>
+          <w:b/>
+          <w:lang w:val="en-AU"/>
+        </w:rPr>
+        <w:t>playwright@latest</w:t>
+      </w:r>
+      <w:proofErr w:type="spellEnd"/>
+    </w:p>
+    <w:p>
+      <w:pPr>
+        <w:rPr>
+          <w:b/>
+          <w:u w:val="single"/>
+          <w:lang w:val="en-AU"/>
+        </w:rPr>
+      </w:pPr>
+      <w:r>
+        <w:rPr>
+          <w:b/>
           <w:noProof/>
+          <w:u w:val="single"/>
           <w:lang w:eastAsia="cs-CZ"/>
         </w:rPr>
         <w:drawing>
           <wp:inline distT="0" distB="0" distL="0" distR="0">
-            <wp:extent cx="4428591" cy="3500777"/>
+            <wp:extent cx="5760720" cy="1232299"/>
             <wp:effectExtent l="19050" t="0" r="0" b="0"/>
-            <wp:docPr id="1" name="obrázek 1"/>
+            <wp:docPr id="2" name="obrázek 1"/>
             <wp:cNvGraphicFramePr>
               <a:graphicFrameLocks xmlns:a="http://schemas.openxmlformats.org/drawingml/2006/main" noChangeAspect="1"/>
             </wp:cNvGraphicFramePr>
@@ -71,7 +138,7 @@
                   <pic:spPr bwMode="auto">
                     <a:xfrm>
                       <a:off x="0" y="0"/>
-                      <a:ext cx="4428374" cy="3500605"/>
+                      <a:ext cx="5760720" cy="1232299"/>
                     </a:xfrm>
                     <a:prstGeom prst="rect">
                       <a:avLst/>
@@ -90,6 +157,573 @@
           </wp:inline>
         </w:drawing>
       </w:r>
+    </w:p>
+    <w:p>
+      <w:pPr>
+        <w:rPr>
+          <w:u w:val="single"/>
+        </w:rPr>
+      </w:pPr>
+      <w:proofErr w:type="gramStart"/>
+      <w:r>
+        <w:rPr>
+          <w:highlight w:val="yellow"/>
+          <w:u w:val="single"/>
+          <w:lang w:val="en-AU"/>
+        </w:rPr>
+        <w:t>P</w:t>
+      </w:r>
+      <w:proofErr w:type="spellStart"/>
+      <w:r>
+        <w:rPr>
+          <w:highlight w:val="yellow"/>
+          <w:u w:val="single"/>
+        </w:rPr>
+        <w:t>říkazy</w:t>
+      </w:r>
+      <w:proofErr w:type="spellEnd"/>
+      <w:r>
+        <w:rPr>
+          <w:highlight w:val="yellow"/>
+          <w:u w:val="single"/>
+        </w:rPr>
+        <w:t xml:space="preserve">  -</w:t>
+      </w:r>
+      <w:proofErr w:type="gramEnd"/>
+      <w:r>
+        <w:rPr>
+          <w:highlight w:val="yellow"/>
+          <w:u w:val="single"/>
+        </w:rPr>
+        <w:t xml:space="preserve"> </w:t>
+      </w:r>
+      <w:proofErr w:type="spellStart"/>
+      <w:r>
+        <w:rPr>
+          <w:highlight w:val="yellow"/>
+          <w:u w:val="single"/>
+        </w:rPr>
+        <w:t>Playwright</w:t>
+      </w:r>
+      <w:proofErr w:type="spellEnd"/>
+      <w:r>
+        <w:rPr>
+          <w:highlight w:val="yellow"/>
+          <w:u w:val="single"/>
+        </w:rPr>
+        <w:t xml:space="preserve"> CLI – interakce s </w:t>
+      </w:r>
+      <w:proofErr w:type="spellStart"/>
+      <w:r>
+        <w:rPr>
+          <w:highlight w:val="yellow"/>
+          <w:u w:val="single"/>
+        </w:rPr>
+        <w:t>Playwright</w:t>
+      </w:r>
+      <w:proofErr w:type="spellEnd"/>
+      <w:r>
+        <w:rPr>
+          <w:highlight w:val="yellow"/>
+          <w:u w:val="single"/>
+        </w:rPr>
+        <w:t xml:space="preserve"> z příkazové řádky</w:t>
+      </w:r>
+    </w:p>
+    <w:tbl>
+      <w:tblPr>
+        <w:tblStyle w:val="Mkatabulky"/>
+        <w:tblW w:w="0" w:type="auto"/>
+        <w:tblLook w:val="04A0"/>
+      </w:tblPr>
+      <w:tblGrid>
+        <w:gridCol w:w="4606"/>
+        <w:gridCol w:w="4606"/>
+      </w:tblGrid>
+      <w:tr>
+        <w:tc>
+          <w:tcPr>
+            <w:tcW w:w="4606" w:type="dxa"/>
+          </w:tcPr>
+          <w:p>
+            <w:proofErr w:type="spellStart"/>
+            <w:r>
+              <w:t>n</w:t>
+            </w:r>
+            <w:r>
+              <w:t>px</w:t>
+            </w:r>
+            <w:proofErr w:type="spellEnd"/>
+            <w:r>
+              <w:t xml:space="preserve"> </w:t>
+            </w:r>
+            <w:proofErr w:type="spellStart"/>
+            <w:r>
+              <w:t>playwright</w:t>
+            </w:r>
+            <w:proofErr w:type="spellEnd"/>
+            <w:r>
+              <w:t xml:space="preserve"> test</w:t>
+            </w:r>
+          </w:p>
+        </w:tc>
+        <w:tc>
+          <w:tcPr>
+            <w:tcW w:w="4606" w:type="dxa"/>
+          </w:tcPr>
+          <w:p>
+            <w:r>
+              <w:t>Tento příkaz spustí</w:t>
+            </w:r>
+            <w:r>
+              <w:t xml:space="preserve"> všechny E2E testy, které jsou v projektu nadefinované.</w:t>
+            </w:r>
+          </w:p>
+        </w:tc>
+      </w:tr>
+      <w:tr>
+        <w:tc>
+          <w:tcPr>
+            <w:tcW w:w="4606" w:type="dxa"/>
+          </w:tcPr>
+          <w:p>
+            <w:proofErr w:type="spellStart"/>
+            <w:r>
+              <w:t>npx</w:t>
+            </w:r>
+            <w:proofErr w:type="spellEnd"/>
+            <w:r>
+              <w:t xml:space="preserve"> </w:t>
+            </w:r>
+            <w:proofErr w:type="spellStart"/>
+            <w:r>
+              <w:t>playwright</w:t>
+            </w:r>
+            <w:proofErr w:type="spellEnd"/>
+            <w:r>
+              <w:t xml:space="preserve"> </w:t>
+            </w:r>
+            <w:proofErr w:type="gramStart"/>
+            <w:r>
+              <w:t>test –</w:t>
+            </w:r>
+            <w:proofErr w:type="spellStart"/>
+            <w:r>
+              <w:t>ui</w:t>
+            </w:r>
+            <w:proofErr w:type="spellEnd"/>
+            <w:proofErr w:type="gramEnd"/>
+          </w:p>
+        </w:tc>
+        <w:tc>
+          <w:tcPr>
+            <w:tcW w:w="4606" w:type="dxa"/>
+          </w:tcPr>
+          <w:p>
+            <w:r>
+              <w:t xml:space="preserve">Spustí interaktivní režim uživatelského rozhraní (UI), který </w:t>
+            </w:r>
+            <w:proofErr w:type="spellStart"/>
+            <w:r>
+              <w:t>umožnuje</w:t>
+            </w:r>
+            <w:proofErr w:type="spellEnd"/>
+            <w:r>
+              <w:t xml:space="preserve"> </w:t>
+            </w:r>
+            <w:proofErr w:type="spellStart"/>
+            <w:r>
+              <w:t>vizualizovat</w:t>
+            </w:r>
+            <w:proofErr w:type="spellEnd"/>
+            <w:r>
+              <w:t xml:space="preserve"> a spouštět testy, procházet výsledky.</w:t>
+            </w:r>
+          </w:p>
+        </w:tc>
+      </w:tr>
+      <w:tr>
+        <w:tc>
+          <w:tcPr>
+            <w:tcW w:w="4606" w:type="dxa"/>
+          </w:tcPr>
+          <w:p>
+            <w:proofErr w:type="spellStart"/>
+            <w:r>
+              <w:t>npx</w:t>
+            </w:r>
+            <w:proofErr w:type="spellEnd"/>
+            <w:r>
+              <w:t xml:space="preserve"> </w:t>
+            </w:r>
+            <w:proofErr w:type="spellStart"/>
+            <w:r>
+              <w:t>playwright</w:t>
+            </w:r>
+            <w:proofErr w:type="spellEnd"/>
+            <w:r>
+              <w:t xml:space="preserve"> </w:t>
+            </w:r>
+            <w:proofErr w:type="gramStart"/>
+            <w:r>
+              <w:t>test –</w:t>
+            </w:r>
+            <w:proofErr w:type="spellStart"/>
+            <w:r>
+              <w:t>project</w:t>
+            </w:r>
+            <w:proofErr w:type="spellEnd"/>
+            <w:r>
+              <w:t>=</w:t>
+            </w:r>
+            <w:proofErr w:type="spellStart"/>
+            <w:r>
+              <w:t>chromium</w:t>
+            </w:r>
+            <w:proofErr w:type="spellEnd"/>
+            <w:proofErr w:type="gramEnd"/>
+          </w:p>
+        </w:tc>
+        <w:tc>
+          <w:tcPr>
+            <w:tcW w:w="4606" w:type="dxa"/>
+          </w:tcPr>
+          <w:p>
+            <w:r>
+              <w:t xml:space="preserve">Tento příkaz spustí testy pouze v prohlížeči, který je definován jako </w:t>
+            </w:r>
+            <w:proofErr w:type="spellStart"/>
+            <w:r>
+              <w:t>chromium</w:t>
+            </w:r>
+            <w:proofErr w:type="spellEnd"/>
+            <w:r>
+              <w:t>.</w:t>
+            </w:r>
+          </w:p>
+        </w:tc>
+      </w:tr>
+      <w:tr>
+        <w:tc>
+          <w:tcPr>
+            <w:tcW w:w="4606" w:type="dxa"/>
+          </w:tcPr>
+          <w:p>
+            <w:proofErr w:type="spellStart"/>
+            <w:r>
+              <w:t>npx</w:t>
+            </w:r>
+            <w:proofErr w:type="spellEnd"/>
+            <w:r>
+              <w:t xml:space="preserve"> </w:t>
+            </w:r>
+            <w:proofErr w:type="spellStart"/>
+            <w:r>
+              <w:t>playwright</w:t>
+            </w:r>
+            <w:proofErr w:type="spellEnd"/>
+            <w:r>
+              <w:t xml:space="preserve"> </w:t>
+            </w:r>
+            <w:proofErr w:type="gramStart"/>
+            <w:r>
+              <w:t>test –</w:t>
+            </w:r>
+            <w:proofErr w:type="spellStart"/>
+            <w:r>
+              <w:t>debug</w:t>
+            </w:r>
+            <w:proofErr w:type="spellEnd"/>
+            <w:proofErr w:type="gramEnd"/>
+          </w:p>
+        </w:tc>
+        <w:tc>
+          <w:tcPr>
+            <w:tcW w:w="4606" w:type="dxa"/>
+          </w:tcPr>
+          <w:p>
+            <w:r>
+              <w:t>Spustí testy v </w:t>
+            </w:r>
+            <w:proofErr w:type="spellStart"/>
+            <w:r>
+              <w:t>debug</w:t>
+            </w:r>
+            <w:proofErr w:type="spellEnd"/>
+            <w:r>
+              <w:t xml:space="preserve"> režimu, kde mohu ladit testy s pauzami, </w:t>
+            </w:r>
+            <w:proofErr w:type="spellStart"/>
+            <w:r>
+              <w:t>vizualizovat</w:t>
+            </w:r>
+            <w:proofErr w:type="spellEnd"/>
+            <w:r>
+              <w:t xml:space="preserve"> akce a prohlížet si, co přesně testy dělají.</w:t>
+            </w:r>
+          </w:p>
+        </w:tc>
+      </w:tr>
+      <w:tr>
+        <w:tc>
+          <w:tcPr>
+            <w:tcW w:w="4606" w:type="dxa"/>
+          </w:tcPr>
+          <w:p>
+            <w:proofErr w:type="spellStart"/>
+            <w:r>
+              <w:t>npx</w:t>
+            </w:r>
+            <w:proofErr w:type="spellEnd"/>
+            <w:r>
+              <w:t xml:space="preserve"> </w:t>
+            </w:r>
+            <w:proofErr w:type="spellStart"/>
+            <w:r>
+              <w:t>playwright</w:t>
+            </w:r>
+            <w:proofErr w:type="spellEnd"/>
+            <w:r>
+              <w:t xml:space="preserve"> </w:t>
+            </w:r>
+            <w:proofErr w:type="spellStart"/>
+            <w:r>
+              <w:t>codegen</w:t>
+            </w:r>
+            <w:proofErr w:type="spellEnd"/>
+          </w:p>
+        </w:tc>
+        <w:tc>
+          <w:tcPr>
+            <w:tcW w:w="4606" w:type="dxa"/>
+          </w:tcPr>
+          <w:p>
+            <w:r>
+              <w:t xml:space="preserve">Automaticky generuje testy pomocí </w:t>
+            </w:r>
+            <w:proofErr w:type="spellStart"/>
+            <w:r>
+              <w:t>Playwright</w:t>
+            </w:r>
+            <w:proofErr w:type="spellEnd"/>
+            <w:r>
+              <w:t xml:space="preserve"> </w:t>
+            </w:r>
+            <w:proofErr w:type="spellStart"/>
+            <w:r>
+              <w:t>Codegen</w:t>
+            </w:r>
+            <w:proofErr w:type="spellEnd"/>
+            <w:r>
+              <w:t xml:space="preserve">, což je nástroj, který zaznamenává interakce s aplikací a generuje testovací </w:t>
+            </w:r>
+            <w:proofErr w:type="spellStart"/>
+            <w:r>
+              <w:t>kod</w:t>
+            </w:r>
+            <w:proofErr w:type="spellEnd"/>
+            <w:r>
+              <w:t>.</w:t>
+            </w:r>
+          </w:p>
+        </w:tc>
+      </w:tr>
+      <w:tr>
+        <w:tc>
+          <w:tcPr>
+            <w:tcW w:w="4606" w:type="dxa"/>
+          </w:tcPr>
+          <w:p>
+            <w:pPr>
+              <w:rPr>
+                <w:lang w:val="en-AU"/>
+              </w:rPr>
+            </w:pPr>
+            <w:proofErr w:type="spellStart"/>
+            <w:r>
+              <w:t>npx</w:t>
+            </w:r>
+            <w:proofErr w:type="spellEnd"/>
+            <w:r>
+              <w:t xml:space="preserve"> </w:t>
+            </w:r>
+            <w:proofErr w:type="spellStart"/>
+            <w:r>
+              <w:t>playwright</w:t>
+            </w:r>
+            <w:proofErr w:type="spellEnd"/>
+            <w:r>
+              <w:t xml:space="preserve"> test </w:t>
+            </w:r>
+            <w:r>
+              <w:rPr>
+                <w:lang w:val="en-AU"/>
+              </w:rPr>
+              <w:t>&lt;</w:t>
+            </w:r>
+            <w:proofErr w:type="spellStart"/>
+            <w:r>
+              <w:rPr>
+                <w:lang w:val="en-AU"/>
+              </w:rPr>
+              <w:t>jmeno_testu</w:t>
+            </w:r>
+            <w:proofErr w:type="spellEnd"/>
+            <w:r>
+              <w:rPr>
+                <w:lang w:val="en-AU"/>
+              </w:rPr>
+              <w:t>&gt;</w:t>
+            </w:r>
+          </w:p>
+        </w:tc>
+        <w:tc>
+          <w:tcPr>
+            <w:tcW w:w="4606" w:type="dxa"/>
+          </w:tcPr>
+          <w:p>
+            <w:r>
+              <w:t xml:space="preserve">Spustí </w:t>
+            </w:r>
+            <w:r>
+              <w:t>všechny testy, které jsou definované v jednom konkrétním souboru.</w:t>
+            </w:r>
+          </w:p>
+        </w:tc>
+      </w:tr>
+      <w:tr>
+        <w:tc>
+          <w:tcPr>
+            <w:tcW w:w="4606" w:type="dxa"/>
+          </w:tcPr>
+          <w:p>
+            <w:proofErr w:type="spellStart"/>
+            <w:r>
+              <w:t>npx</w:t>
+            </w:r>
+            <w:proofErr w:type="spellEnd"/>
+            <w:r>
+              <w:t xml:space="preserve"> </w:t>
+            </w:r>
+            <w:proofErr w:type="spellStart"/>
+            <w:r>
+              <w:t>playwright</w:t>
+            </w:r>
+            <w:proofErr w:type="spellEnd"/>
+            <w:r>
+              <w:t xml:space="preserve"> show-report</w:t>
+            </w:r>
+          </w:p>
+        </w:tc>
+        <w:tc>
+          <w:tcPr>
+            <w:tcW w:w="4606" w:type="dxa"/>
+          </w:tcPr>
+          <w:p>
+            <w:r>
+              <w:t>Vygeneruje HTML test report.</w:t>
+            </w:r>
+          </w:p>
+        </w:tc>
+      </w:tr>
+    </w:tbl>
+    <w:p/>
+    <w:p>
+      <w:pPr>
+        <w:pStyle w:val="Bezmezer"/>
+        <w:rPr>
+          <w:b/>
+          <w:u w:val="single"/>
+        </w:rPr>
+      </w:pPr>
+      <w:r>
+        <w:rPr>
+          <w:b/>
+          <w:highlight w:val="yellow"/>
+          <w:u w:val="single"/>
+        </w:rPr>
+        <w:t>Stromová struktura</w:t>
+      </w:r>
+    </w:p>
+    <w:p>
+      <w:pPr>
+        <w:pStyle w:val="Bezmezer"/>
+      </w:pPr>
+      <w:r>
+        <w:rPr>
+          <w:noProof/>
+          <w:lang w:eastAsia="cs-CZ"/>
+        </w:rPr>
+        <w:drawing>
+          <wp:inline distT="0" distB="0" distL="0" distR="0">
+            <wp:extent cx="3131513" cy="2475443"/>
+            <wp:effectExtent l="19050" t="0" r="0" b="0"/>
+            <wp:docPr id="1" name="obrázek 1"/>
+            <wp:cNvGraphicFramePr>
+              <a:graphicFrameLocks xmlns:a="http://schemas.openxmlformats.org/drawingml/2006/main" noChangeAspect="1"/>
+            </wp:cNvGraphicFramePr>
+            <a:graphic xmlns:a="http://schemas.openxmlformats.org/drawingml/2006/main">
+              <a:graphicData uri="http://schemas.openxmlformats.org/drawingml/2006/picture">
+                <pic:pic xmlns:pic="http://schemas.openxmlformats.org/drawingml/2006/picture">
+                  <pic:nvPicPr>
+                    <pic:cNvPr id="0" name="Picture 1"/>
+                    <pic:cNvPicPr>
+                      <a:picLocks noChangeAspect="1" noChangeArrowheads="1"/>
+                    </pic:cNvPicPr>
+                  </pic:nvPicPr>
+                  <pic:blipFill>
+                    <a:blip r:embed="rId6"/>
+                    <a:srcRect/>
+                    <a:stretch>
+                      <a:fillRect/>
+                    </a:stretch>
+                  </pic:blipFill>
+                  <pic:spPr bwMode="auto">
+                    <a:xfrm>
+                      <a:off x="0" y="0"/>
+                      <a:ext cx="3132291" cy="2476058"/>
+                    </a:xfrm>
+                    <a:prstGeom prst="rect">
+                      <a:avLst/>
+                    </a:prstGeom>
+                    <a:noFill/>
+                    <a:ln w="9525">
+                      <a:noFill/>
+                      <a:miter lim="800000"/>
+                      <a:headEnd/>
+                      <a:tailEnd/>
+                    </a:ln>
+                  </pic:spPr>
+                </pic:pic>
+              </a:graphicData>
+            </a:graphic>
+          </wp:inline>
+        </w:drawing>
+      </w:r>
+    </w:p>
+    <w:p>
+      <w:pPr>
+        <w:pStyle w:val="Bezmezer"/>
+        <w:rPr>
+          <w:b/>
+        </w:rPr>
+      </w:pPr>
+    </w:p>
+    <w:p>
+      <w:pPr>
+        <w:pStyle w:val="Bezmezer"/>
+        <w:rPr>
+          <w:b/>
+        </w:rPr>
+      </w:pPr>
+    </w:p>
+    <w:p>
+      <w:pPr>
+        <w:pStyle w:val="Bezmezer"/>
+        <w:rPr>
+          <w:b/>
+        </w:rPr>
+      </w:pPr>
     </w:p>
     <w:p>
       <w:pPr>
@@ -401,7 +1035,7 @@
                     </pic:cNvPicPr>
                   </pic:nvPicPr>
                   <pic:blipFill>
-                    <a:blip r:embed="rId6"/>
+                    <a:blip r:embed="rId7"/>
                     <a:srcRect/>
                     <a:stretch>
                       <a:fillRect/>
@@ -468,7 +1102,6 @@
         <w:pStyle w:val="Bezmezer"/>
       </w:pPr>
       <w:r>
-        <w:lastRenderedPageBreak/>
         <w:t xml:space="preserve">Přes vývojové studio – </w:t>
       </w:r>
       <w:proofErr w:type="spellStart"/>
@@ -531,7 +1164,7 @@
                     </pic:cNvPicPr>
                   </pic:nvPicPr>
                   <pic:blipFill>
-                    <a:blip r:embed="rId7"/>
+                    <a:blip r:embed="rId8"/>
                     <a:srcRect/>
                     <a:stretch>
                       <a:fillRect/>
@@ -582,6 +1215,7 @@
           <w:noProof/>
           <w:lang w:eastAsia="cs-CZ"/>
         </w:rPr>
+        <w:lastRenderedPageBreak/>
         <w:drawing>
           <wp:inline distT="0" distB="0" distL="0" distR="0">
             <wp:extent cx="5760720" cy="1990550"/>
@@ -600,7 +1234,7 @@
                     </pic:cNvPicPr>
                   </pic:nvPicPr>
                   <pic:blipFill>
-                    <a:blip r:embed="rId8"/>
+                    <a:blip r:embed="rId9"/>
                     <a:srcRect/>
                     <a:stretch>
                       <a:fillRect/>
@@ -664,7 +1298,7 @@
                     </pic:cNvPicPr>
                   </pic:nvPicPr>
                   <pic:blipFill>
-                    <a:blip r:embed="rId9" cstate="print"/>
+                    <a:blip r:embed="rId10" cstate="print"/>
                     <a:srcRect/>
                     <a:stretch>
                       <a:fillRect/>
@@ -718,7 +1352,7 @@
                     </pic:cNvPicPr>
                   </pic:nvPicPr>
                   <pic:blipFill>
-                    <a:blip r:embed="rId10"/>
+                    <a:blip r:embed="rId11"/>
                     <a:srcRect/>
                     <a:stretch>
                       <a:fillRect/>
@@ -760,7 +1394,6 @@
         <w:pStyle w:val="Bezmezer"/>
       </w:pPr>
       <w:r>
-        <w:lastRenderedPageBreak/>
         <w:t xml:space="preserve">Import </w:t>
       </w:r>
       <w:r>
@@ -1937,6 +2570,7 @@
         <w:pStyle w:val="Bezmezer"/>
       </w:pPr>
       <w:r>
+        <w:lastRenderedPageBreak/>
         <w:tab/>
       </w:r>
       <w:proofErr w:type="spellStart"/>
@@ -2517,19 +3151,973 @@
       </w:pPr>
       <w:r>
         <w:rPr>
-          <w:highlight w:val="yellow"/>
           <w:u w:val="single"/>
         </w:rPr>
-        <w:lastRenderedPageBreak/>
-        <w:t>První automatizovaný test</w:t>
-      </w:r>
-    </w:p>
-    <w:p>
-      <w:pPr>
-        <w:pStyle w:val="Bezmezer"/>
-        <w:rPr>
-          <w:u w:val="single"/>
-        </w:rPr>
+        <w:t>Přístupy k selektorům</w:t>
+      </w:r>
+    </w:p>
+    <w:p>
+      <w:pPr>
+        <w:pStyle w:val="Bezmezer"/>
+      </w:pPr>
+    </w:p>
+    <w:p>
+      <w:pPr>
+        <w:pStyle w:val="Bezmezer"/>
+      </w:pPr>
+      <w:r>
+        <w:t>V </w:t>
+      </w:r>
+      <w:proofErr w:type="spellStart"/>
+      <w:r>
+        <w:t>Playwright</w:t>
+      </w:r>
+      <w:proofErr w:type="spellEnd"/>
+      <w:r>
+        <w:t xml:space="preserve"> není potřeba explicitně uvádět typ selektoru jako je tomu v </w:t>
+      </w:r>
+      <w:proofErr w:type="spellStart"/>
+      <w:r>
+        <w:t>Selenium</w:t>
+      </w:r>
+      <w:proofErr w:type="spellEnd"/>
+      <w:r>
+        <w:t xml:space="preserve">. </w:t>
+      </w:r>
+      <w:proofErr w:type="spellStart"/>
+      <w:r>
+        <w:t>Playwright</w:t>
+      </w:r>
+      <w:proofErr w:type="spellEnd"/>
+      <w:r>
+        <w:t xml:space="preserve"> je navržen tak, aby automaticky rozpoznal typ selekto</w:t>
+      </w:r>
+      <w:r>
+        <w:t>ru podle toho, jaký formát zadám.</w:t>
+      </w:r>
+    </w:p>
+    <w:p>
+      <w:pPr>
+        <w:pStyle w:val="Bezmezer"/>
+      </w:pPr>
+    </w:p>
+    <w:tbl>
+      <w:tblPr>
+        <w:tblStyle w:val="Mkatabulky"/>
+        <w:tblW w:w="0" w:type="auto"/>
+        <w:tblLook w:val="04A0"/>
+      </w:tblPr>
+      <w:tblGrid>
+        <w:gridCol w:w="5353"/>
+        <w:gridCol w:w="3935"/>
+      </w:tblGrid>
+      <w:tr>
+        <w:tc>
+          <w:tcPr>
+            <w:tcW w:w="5353" w:type="dxa"/>
+          </w:tcPr>
+          <w:p>
+            <w:pPr>
+              <w:pStyle w:val="Bezmezer"/>
+            </w:pPr>
+            <w:proofErr w:type="spellStart"/>
+            <w:r>
+              <w:t>await</w:t>
+            </w:r>
+            <w:proofErr w:type="spellEnd"/>
+            <w:r>
+              <w:t xml:space="preserve"> </w:t>
+            </w:r>
+            <w:proofErr w:type="spellStart"/>
+            <w:proofErr w:type="gramStart"/>
+            <w:r>
+              <w:t>page</w:t>
+            </w:r>
+            <w:proofErr w:type="gramEnd"/>
+            <w:r>
+              <w:t>.</w:t>
+            </w:r>
+            <w:proofErr w:type="gramStart"/>
+            <w:r>
+              <w:t>click</w:t>
+            </w:r>
+            <w:proofErr w:type="spellEnd"/>
+            <w:proofErr w:type="gramEnd"/>
+            <w:r>
+              <w:t>(‘input</w:t>
+            </w:r>
+            <w:r>
+              <w:rPr>
+                <w:lang w:val="en-AU"/>
+              </w:rPr>
+              <w:t>[</w:t>
+            </w:r>
+            <w:r>
+              <w:rPr>
+                <w:b/>
+                <w:lang w:val="en-AU"/>
+              </w:rPr>
+              <w:t>name</w:t>
+            </w:r>
+            <w:r>
+              <w:rPr>
+                <w:lang w:val="en-AU"/>
+              </w:rPr>
+              <w:t>=”</w:t>
+            </w:r>
+            <w:proofErr w:type="spellStart"/>
+            <w:r>
+              <w:rPr>
+                <w:lang w:val="en-AU"/>
+              </w:rPr>
+              <w:t>user_name</w:t>
+            </w:r>
+            <w:proofErr w:type="spellEnd"/>
+            <w:r>
+              <w:rPr>
+                <w:lang w:val="en-AU"/>
+              </w:rPr>
+              <w:t>”]</w:t>
+            </w:r>
+            <w:r>
+              <w:t>‘);</w:t>
+            </w:r>
+          </w:p>
+        </w:tc>
+        <w:tc>
+          <w:tcPr>
+            <w:tcW w:w="3935" w:type="dxa"/>
+          </w:tcPr>
+          <w:p>
+            <w:pPr>
+              <w:pStyle w:val="Bezmezer"/>
+            </w:pPr>
+            <w:r>
+              <w:t xml:space="preserve">Výběr inputu na základě atributu </w:t>
+            </w:r>
+            <w:proofErr w:type="spellStart"/>
+            <w:r>
+              <w:rPr>
+                <w:b/>
+              </w:rPr>
+              <w:t>name</w:t>
+            </w:r>
+            <w:proofErr w:type="spellEnd"/>
+          </w:p>
+        </w:tc>
+      </w:tr>
+      <w:tr>
+        <w:tc>
+          <w:tcPr>
+            <w:tcW w:w="5353" w:type="dxa"/>
+          </w:tcPr>
+          <w:p>
+            <w:pPr>
+              <w:pStyle w:val="Bezmezer"/>
+            </w:pPr>
+            <w:proofErr w:type="spellStart"/>
+            <w:r>
+              <w:t>await</w:t>
+            </w:r>
+            <w:proofErr w:type="spellEnd"/>
+            <w:r>
+              <w:t xml:space="preserve"> </w:t>
+            </w:r>
+            <w:proofErr w:type="spellStart"/>
+            <w:proofErr w:type="gramStart"/>
+            <w:r>
+              <w:t>page</w:t>
+            </w:r>
+            <w:proofErr w:type="gramEnd"/>
+            <w:r>
+              <w:t>.</w:t>
+            </w:r>
+            <w:proofErr w:type="gramStart"/>
+            <w:r>
+              <w:t>click</w:t>
+            </w:r>
+            <w:proofErr w:type="spellEnd"/>
+            <w:proofErr w:type="gramEnd"/>
+            <w:r>
+              <w:t>(‘</w:t>
+            </w:r>
+            <w:r>
+              <w:rPr>
+                <w:b/>
+                <w:lang w:val="en-AU"/>
+              </w:rPr>
+              <w:t>#</w:t>
+            </w:r>
+            <w:r>
+              <w:rPr>
+                <w:lang w:val="en-AU"/>
+              </w:rPr>
+              <w:t>submit-button</w:t>
+            </w:r>
+            <w:r>
+              <w:t>‘)</w:t>
+            </w:r>
+          </w:p>
+        </w:tc>
+        <w:tc>
+          <w:tcPr>
+            <w:tcW w:w="3935" w:type="dxa"/>
+          </w:tcPr>
+          <w:p>
+            <w:pPr>
+              <w:pStyle w:val="Bezmezer"/>
+            </w:pPr>
+            <w:r>
+              <w:t>Výběr elementu s </w:t>
+            </w:r>
+            <w:r>
+              <w:rPr>
+                <w:b/>
+              </w:rPr>
+              <w:t>id</w:t>
+            </w:r>
+            <w:r>
+              <w:t xml:space="preserve"> </w:t>
+            </w:r>
+            <w:proofErr w:type="spellStart"/>
+            <w:r>
+              <w:t>submit</w:t>
+            </w:r>
+            <w:proofErr w:type="spellEnd"/>
+            <w:r>
+              <w:t>-</w:t>
+            </w:r>
+            <w:proofErr w:type="spellStart"/>
+            <w:r>
+              <w:t>button</w:t>
+            </w:r>
+            <w:proofErr w:type="spellEnd"/>
+          </w:p>
+        </w:tc>
+      </w:tr>
+      <w:tr>
+        <w:tc>
+          <w:tcPr>
+            <w:tcW w:w="5353" w:type="dxa"/>
+          </w:tcPr>
+          <w:p>
+            <w:pPr>
+              <w:pStyle w:val="Bezmezer"/>
+            </w:pPr>
+            <w:proofErr w:type="spellStart"/>
+            <w:r>
+              <w:t>await</w:t>
+            </w:r>
+            <w:proofErr w:type="spellEnd"/>
+            <w:r>
+              <w:t xml:space="preserve"> </w:t>
+            </w:r>
+            <w:proofErr w:type="spellStart"/>
+            <w:proofErr w:type="gramStart"/>
+            <w:r>
+              <w:t>page</w:t>
+            </w:r>
+            <w:proofErr w:type="gramEnd"/>
+            <w:r>
+              <w:t>.</w:t>
+            </w:r>
+            <w:proofErr w:type="gramStart"/>
+            <w:r>
+              <w:t>click</w:t>
+            </w:r>
+            <w:proofErr w:type="spellEnd"/>
+            <w:proofErr w:type="gramEnd"/>
+            <w:r>
+              <w:t>(‘</w:t>
+            </w:r>
+            <w:r>
+              <w:rPr>
+                <w:b/>
+              </w:rPr>
+              <w:t>.</w:t>
+            </w:r>
+            <w:proofErr w:type="spellStart"/>
+            <w:r>
+              <w:t>login</w:t>
+            </w:r>
+            <w:proofErr w:type="spellEnd"/>
+            <w:r>
+              <w:t>-</w:t>
+            </w:r>
+            <w:proofErr w:type="spellStart"/>
+            <w:r>
+              <w:t>form</w:t>
+            </w:r>
+            <w:proofErr w:type="spellEnd"/>
+            <w:r>
+              <w:t>‘)</w:t>
+            </w:r>
+          </w:p>
+        </w:tc>
+        <w:tc>
+          <w:tcPr>
+            <w:tcW w:w="3935" w:type="dxa"/>
+          </w:tcPr>
+          <w:p>
+            <w:pPr>
+              <w:pStyle w:val="Bezmezer"/>
+            </w:pPr>
+            <w:r>
+              <w:t>Výběr elementu s </w:t>
+            </w:r>
+            <w:r>
+              <w:rPr>
+                <w:b/>
+              </w:rPr>
+              <w:t>třídou</w:t>
+            </w:r>
+            <w:r>
+              <w:t xml:space="preserve"> </w:t>
+            </w:r>
+            <w:proofErr w:type="spellStart"/>
+            <w:r>
+              <w:t>login</w:t>
+            </w:r>
+            <w:proofErr w:type="spellEnd"/>
+            <w:r>
+              <w:t>-</w:t>
+            </w:r>
+            <w:proofErr w:type="spellStart"/>
+            <w:r>
+              <w:t>form</w:t>
+            </w:r>
+            <w:proofErr w:type="spellEnd"/>
+          </w:p>
+        </w:tc>
+      </w:tr>
+      <w:tr>
+        <w:tc>
+          <w:tcPr>
+            <w:tcW w:w="5353" w:type="dxa"/>
+          </w:tcPr>
+          <w:p>
+            <w:pPr>
+              <w:pStyle w:val="Bezmezer"/>
+            </w:pPr>
+            <w:proofErr w:type="spellStart"/>
+            <w:r>
+              <w:t>await</w:t>
+            </w:r>
+            <w:proofErr w:type="spellEnd"/>
+            <w:r>
+              <w:t xml:space="preserve"> </w:t>
+            </w:r>
+            <w:proofErr w:type="spellStart"/>
+            <w:proofErr w:type="gramStart"/>
+            <w:r>
+              <w:t>page</w:t>
+            </w:r>
+            <w:proofErr w:type="gramEnd"/>
+            <w:r>
+              <w:t>.</w:t>
+            </w:r>
+            <w:proofErr w:type="gramStart"/>
+            <w:r>
+              <w:t>click</w:t>
+            </w:r>
+            <w:proofErr w:type="spellEnd"/>
+            <w:proofErr w:type="gramEnd"/>
+            <w:r>
+              <w:t xml:space="preserve">(‘div </w:t>
+            </w:r>
+            <w:r>
+              <w:rPr>
+                <w:lang w:val="en-AU"/>
+              </w:rPr>
+              <w:t>&gt; span</w:t>
+            </w:r>
+            <w:r>
+              <w:t>‘)</w:t>
+            </w:r>
+          </w:p>
+        </w:tc>
+        <w:tc>
+          <w:tcPr>
+            <w:tcW w:w="3935" w:type="dxa"/>
+          </w:tcPr>
+          <w:p>
+            <w:pPr>
+              <w:pStyle w:val="Bezmezer"/>
+            </w:pPr>
+            <w:r>
+              <w:t xml:space="preserve">Výběr </w:t>
+            </w:r>
+            <w:proofErr w:type="spellStart"/>
+            <w:r>
+              <w:t>spanu</w:t>
+            </w:r>
+            <w:proofErr w:type="spellEnd"/>
+            <w:r>
+              <w:t>, který je přímý potomek divu</w:t>
+            </w:r>
+          </w:p>
+        </w:tc>
+      </w:tr>
+      <w:tr>
+        <w:tc>
+          <w:tcPr>
+            <w:tcW w:w="5353" w:type="dxa"/>
+          </w:tcPr>
+          <w:p>
+            <w:pPr>
+              <w:pStyle w:val="Bezmezer"/>
+            </w:pPr>
+            <w:proofErr w:type="spellStart"/>
+            <w:r>
+              <w:t>await</w:t>
+            </w:r>
+            <w:proofErr w:type="spellEnd"/>
+            <w:r>
+              <w:t xml:space="preserve"> </w:t>
+            </w:r>
+            <w:proofErr w:type="spellStart"/>
+            <w:proofErr w:type="gramStart"/>
+            <w:r>
+              <w:t>page</w:t>
+            </w:r>
+            <w:proofErr w:type="gramEnd"/>
+            <w:r>
+              <w:t>.</w:t>
+            </w:r>
+            <w:proofErr w:type="gramStart"/>
+            <w:r>
+              <w:t>click</w:t>
+            </w:r>
+            <w:proofErr w:type="spellEnd"/>
+            <w:proofErr w:type="gramEnd"/>
+            <w:r>
+              <w:t>(‘</w:t>
+            </w:r>
+            <w:proofErr w:type="spellStart"/>
+            <w:r>
+              <w:t>xpath</w:t>
+            </w:r>
+            <w:proofErr w:type="spellEnd"/>
+            <w:r>
+              <w:t>=</w:t>
+            </w:r>
+            <w:r>
+              <w:rPr>
+                <w:lang w:val="en-AU"/>
+              </w:rPr>
+              <w:t>//input[@name=”</w:t>
+            </w:r>
+            <w:proofErr w:type="spellStart"/>
+            <w:r>
+              <w:rPr>
+                <w:lang w:val="en-AU"/>
+              </w:rPr>
+              <w:t>user_name</w:t>
+            </w:r>
+            <w:proofErr w:type="spellEnd"/>
+            <w:r>
+              <w:rPr>
+                <w:lang w:val="en-AU"/>
+              </w:rPr>
+              <w:t>”]</w:t>
+            </w:r>
+            <w:r>
+              <w:t>‘);</w:t>
+            </w:r>
+          </w:p>
+        </w:tc>
+        <w:tc>
+          <w:tcPr>
+            <w:tcW w:w="3935" w:type="dxa"/>
+          </w:tcPr>
+          <w:p>
+            <w:pPr>
+              <w:pStyle w:val="Bezmezer"/>
+              <w:tabs>
+                <w:tab w:val="left" w:pos="1317"/>
+              </w:tabs>
+            </w:pPr>
+            <w:r>
+              <w:t>Výběr inputu na základě XPATH.</w:t>
+            </w:r>
+          </w:p>
+        </w:tc>
+      </w:tr>
+      <w:tr>
+        <w:tc>
+          <w:tcPr>
+            <w:tcW w:w="5353" w:type="dxa"/>
+          </w:tcPr>
+          <w:p>
+            <w:pPr>
+              <w:pStyle w:val="Bezmezer"/>
+            </w:pPr>
+            <w:proofErr w:type="spellStart"/>
+            <w:r>
+              <w:t>Await</w:t>
+            </w:r>
+            <w:proofErr w:type="spellEnd"/>
+            <w:r>
+              <w:t xml:space="preserve"> </w:t>
+            </w:r>
+            <w:proofErr w:type="spellStart"/>
+            <w:proofErr w:type="gramStart"/>
+            <w:r>
+              <w:t>page</w:t>
+            </w:r>
+            <w:proofErr w:type="gramEnd"/>
+            <w:r>
+              <w:t>.</w:t>
+            </w:r>
+            <w:proofErr w:type="gramStart"/>
+            <w:r>
+              <w:t>click</w:t>
+            </w:r>
+            <w:proofErr w:type="spellEnd"/>
+            <w:proofErr w:type="gramEnd"/>
+            <w:r>
+              <w:t>(‘</w:t>
+            </w:r>
+            <w:proofErr w:type="spellStart"/>
+            <w:r>
+              <w:t>xpath</w:t>
+            </w:r>
+            <w:proofErr w:type="spellEnd"/>
+            <w:r>
+              <w:t>=//div</w:t>
+            </w:r>
+            <w:r>
+              <w:rPr>
+                <w:lang w:val="en-AU"/>
+              </w:rPr>
+              <w:t>[@id=”login”]//button</w:t>
+            </w:r>
+            <w:r>
+              <w:t>‘</w:t>
+            </w:r>
+            <w:r>
+              <w:t>)</w:t>
+            </w:r>
+          </w:p>
+        </w:tc>
+        <w:tc>
+          <w:tcPr>
+            <w:tcW w:w="3935" w:type="dxa"/>
+          </w:tcPr>
+          <w:p>
+            <w:pPr>
+              <w:pStyle w:val="Bezmezer"/>
+              <w:tabs>
+                <w:tab w:val="left" w:pos="1317"/>
+              </w:tabs>
+            </w:pPr>
+            <w:r>
+              <w:t xml:space="preserve">Výběr </w:t>
+            </w:r>
+            <w:proofErr w:type="spellStart"/>
+            <w:r>
+              <w:t>buttonu</w:t>
+            </w:r>
+            <w:proofErr w:type="spellEnd"/>
+            <w:r>
+              <w:t xml:space="preserve"> uvnitř divu s ID </w:t>
+            </w:r>
+            <w:proofErr w:type="spellStart"/>
+            <w:r>
+              <w:t>loginem</w:t>
+            </w:r>
+            <w:proofErr w:type="spellEnd"/>
+            <w:r>
+              <w:t>.</w:t>
+            </w:r>
+          </w:p>
+        </w:tc>
+      </w:tr>
+    </w:tbl>
+    <w:p>
+      <w:pPr>
+        <w:pStyle w:val="Bezmezer"/>
+      </w:pPr>
+    </w:p>
+    <w:p>
+      <w:pPr>
+        <w:pStyle w:val="Bezmezer"/>
+      </w:pPr>
+      <w:r>
+        <w:t xml:space="preserve">Přístup, který využívá </w:t>
+      </w:r>
+      <w:proofErr w:type="spellStart"/>
+      <w:r>
+        <w:t>Playwright</w:t>
+      </w:r>
+      <w:proofErr w:type="spellEnd"/>
+      <w:r>
+        <w:t xml:space="preserve"> k rozpoznávání selektorů dělá psaní testů jednodušší a zvyšuje jejich čitelnost.</w:t>
+      </w:r>
+    </w:p>
+    <w:p>
+      <w:pPr>
+        <w:pStyle w:val="Bezmezer"/>
+      </w:pPr>
+    </w:p>
+    <w:tbl>
+      <w:tblPr>
+        <w:tblStyle w:val="Mkatabulky"/>
+        <w:tblW w:w="0" w:type="auto"/>
+        <w:tblLook w:val="04A0"/>
+      </w:tblPr>
+      <w:tblGrid>
+        <w:gridCol w:w="4606"/>
+        <w:gridCol w:w="4606"/>
+      </w:tblGrid>
+      <w:tr>
+        <w:tc>
+          <w:tcPr>
+            <w:tcW w:w="4606" w:type="dxa"/>
+          </w:tcPr>
+          <w:p>
+            <w:pPr>
+              <w:pStyle w:val="Bezmezer"/>
+            </w:pPr>
+            <w:proofErr w:type="spellStart"/>
+            <w:r>
+              <w:t>await</w:t>
+            </w:r>
+            <w:proofErr w:type="spellEnd"/>
+            <w:r>
+              <w:t xml:space="preserve"> </w:t>
+            </w:r>
+            <w:proofErr w:type="spellStart"/>
+            <w:r>
+              <w:t>page.getByRole</w:t>
+            </w:r>
+            <w:proofErr w:type="spellEnd"/>
+            <w:r>
+              <w:t>()</w:t>
+            </w:r>
+          </w:p>
+        </w:tc>
+        <w:tc>
+          <w:tcPr>
+            <w:tcW w:w="4606" w:type="dxa"/>
+          </w:tcPr>
+          <w:p>
+            <w:pPr>
+              <w:pStyle w:val="Bezmezer"/>
+            </w:pPr>
+            <w:r>
+              <w:t xml:space="preserve">K vyhledávání </w:t>
+            </w:r>
+            <w:r>
+              <w:t xml:space="preserve">elementů na základě jejich </w:t>
+            </w:r>
+            <w:proofErr w:type="gramStart"/>
+            <w:r>
+              <w:t>role(</w:t>
+            </w:r>
+            <w:proofErr w:type="spellStart"/>
+            <w:r>
+              <w:t>button</w:t>
+            </w:r>
+            <w:proofErr w:type="spellEnd"/>
+            <w:proofErr w:type="gramEnd"/>
+            <w:r>
+              <w:t xml:space="preserve">, link, </w:t>
+            </w:r>
+            <w:proofErr w:type="spellStart"/>
+            <w:r>
+              <w:t>atpd</w:t>
+            </w:r>
+            <w:proofErr w:type="spellEnd"/>
+            <w:r>
+              <w:t>).</w:t>
+            </w:r>
+          </w:p>
+        </w:tc>
+      </w:tr>
+      <w:tr>
+        <w:tc>
+          <w:tcPr>
+            <w:tcW w:w="4606" w:type="dxa"/>
+          </w:tcPr>
+          <w:p>
+            <w:pPr>
+              <w:pStyle w:val="Bezmezer"/>
+            </w:pPr>
+            <w:proofErr w:type="spellStart"/>
+            <w:r>
+              <w:t>await</w:t>
+            </w:r>
+            <w:proofErr w:type="spellEnd"/>
+            <w:r>
+              <w:t xml:space="preserve"> </w:t>
+            </w:r>
+            <w:proofErr w:type="spellStart"/>
+            <w:r>
+              <w:t>page.getByText</w:t>
+            </w:r>
+            <w:proofErr w:type="spellEnd"/>
+            <w:r>
+              <w:t>()</w:t>
+            </w:r>
+          </w:p>
+        </w:tc>
+        <w:tc>
+          <w:tcPr>
+            <w:tcW w:w="4606" w:type="dxa"/>
+          </w:tcPr>
+          <w:p>
+            <w:pPr>
+              <w:pStyle w:val="Bezmezer"/>
+            </w:pPr>
+            <w:r>
+              <w:t xml:space="preserve">K vyhledání </w:t>
+            </w:r>
+            <w:r>
+              <w:t>elementů na základě jejich textového obsahu.</w:t>
+            </w:r>
+          </w:p>
+        </w:tc>
+      </w:tr>
+      <w:tr>
+        <w:tc>
+          <w:tcPr>
+            <w:tcW w:w="4606" w:type="dxa"/>
+          </w:tcPr>
+          <w:p>
+            <w:pPr>
+              <w:pStyle w:val="Bezmezer"/>
+            </w:pPr>
+            <w:proofErr w:type="spellStart"/>
+            <w:r>
+              <w:lastRenderedPageBreak/>
+              <w:t>await</w:t>
+            </w:r>
+            <w:proofErr w:type="spellEnd"/>
+            <w:r>
+              <w:t xml:space="preserve"> </w:t>
+            </w:r>
+            <w:proofErr w:type="spellStart"/>
+            <w:r>
+              <w:t>page.getByLabel</w:t>
+            </w:r>
+            <w:proofErr w:type="spellEnd"/>
+            <w:r>
+              <w:t>()</w:t>
+            </w:r>
+          </w:p>
+        </w:tc>
+        <w:tc>
+          <w:tcPr>
+            <w:tcW w:w="4606" w:type="dxa"/>
+          </w:tcPr>
+          <w:p>
+            <w:pPr>
+              <w:pStyle w:val="Bezmezer"/>
+            </w:pPr>
+            <w:r>
+              <w:t>K vyhledání ovládacího prvku formuláře podle souvisejícího textu štítku.</w:t>
+            </w:r>
+          </w:p>
+        </w:tc>
+      </w:tr>
+      <w:tr>
+        <w:tc>
+          <w:tcPr>
+            <w:tcW w:w="4606" w:type="dxa"/>
+          </w:tcPr>
+          <w:p>
+            <w:proofErr w:type="spellStart"/>
+            <w:r>
+              <w:t>await</w:t>
+            </w:r>
+            <w:proofErr w:type="spellEnd"/>
+            <w:r>
+              <w:t xml:space="preserve"> </w:t>
+            </w:r>
+            <w:proofErr w:type="spellStart"/>
+            <w:r>
+              <w:t>page.getByPlaceholder</w:t>
+            </w:r>
+            <w:proofErr w:type="spellEnd"/>
+            <w:r>
+              <w:t>()</w:t>
+            </w:r>
+          </w:p>
+        </w:tc>
+        <w:tc>
+          <w:tcPr>
+            <w:tcW w:w="4606" w:type="dxa"/>
+          </w:tcPr>
+          <w:p>
+            <w:pPr>
+              <w:pStyle w:val="Bezmezer"/>
+            </w:pPr>
+            <w:r>
+              <w:t xml:space="preserve">Slouží k vyhledání vstupních polí na základě textu uvedeného v jejich </w:t>
+            </w:r>
+            <w:proofErr w:type="spellStart"/>
+            <w:r>
+              <w:t>placeholder</w:t>
+            </w:r>
+            <w:proofErr w:type="spellEnd"/>
+            <w:r>
+              <w:t>.</w:t>
+            </w:r>
+          </w:p>
+        </w:tc>
+      </w:tr>
+      <w:tr>
+        <w:tc>
+          <w:tcPr>
+            <w:tcW w:w="4606" w:type="dxa"/>
+          </w:tcPr>
+          <w:p>
+            <w:pPr>
+              <w:pStyle w:val="Bezmezer"/>
+            </w:pPr>
+            <w:proofErr w:type="spellStart"/>
+            <w:r>
+              <w:t>await</w:t>
+            </w:r>
+            <w:proofErr w:type="spellEnd"/>
+            <w:r>
+              <w:t xml:space="preserve"> </w:t>
+            </w:r>
+            <w:proofErr w:type="spellStart"/>
+            <w:r>
+              <w:t>page.getByAltText</w:t>
+            </w:r>
+            <w:proofErr w:type="spellEnd"/>
+            <w:r>
+              <w:t>()</w:t>
+            </w:r>
+          </w:p>
+        </w:tc>
+        <w:tc>
+          <w:tcPr>
+            <w:tcW w:w="4606" w:type="dxa"/>
+          </w:tcPr>
+          <w:p>
+            <w:pPr>
+              <w:pStyle w:val="Bezmezer"/>
+            </w:pPr>
+            <w:r>
+              <w:t xml:space="preserve">Používá se k vyhledání prvků, obvykle </w:t>
+            </w:r>
+            <w:proofErr w:type="spellStart"/>
+            <w:r>
+              <w:t>obrazků</w:t>
+            </w:r>
+            <w:proofErr w:type="spellEnd"/>
+            <w:r>
+              <w:t>, na základě jejich alternativního textu.</w:t>
+            </w:r>
+          </w:p>
+        </w:tc>
+      </w:tr>
+      <w:tr>
+        <w:tc>
+          <w:tcPr>
+            <w:tcW w:w="4606" w:type="dxa"/>
+          </w:tcPr>
+          <w:p>
+            <w:pPr>
+              <w:pStyle w:val="Bezmezer"/>
+            </w:pPr>
+            <w:proofErr w:type="spellStart"/>
+            <w:r>
+              <w:t>await</w:t>
+            </w:r>
+            <w:proofErr w:type="spellEnd"/>
+            <w:r>
+              <w:t xml:space="preserve"> </w:t>
+            </w:r>
+            <w:proofErr w:type="spellStart"/>
+            <w:r>
+              <w:t>page.getByTitle</w:t>
+            </w:r>
+            <w:proofErr w:type="spellEnd"/>
+            <w:r>
+              <w:t>()</w:t>
+            </w:r>
+          </w:p>
+        </w:tc>
+        <w:tc>
+          <w:tcPr>
+            <w:tcW w:w="4606" w:type="dxa"/>
+          </w:tcPr>
+          <w:p>
+            <w:pPr>
+              <w:pStyle w:val="Bezmezer"/>
+            </w:pPr>
+            <w:r>
+              <w:t xml:space="preserve">Slouží k vyhledání prvků na základě hodnoty jejich </w:t>
+            </w:r>
+            <w:proofErr w:type="spellStart"/>
+            <w:r>
+              <w:t>title</w:t>
+            </w:r>
+            <w:proofErr w:type="spellEnd"/>
+            <w:r>
+              <w:t xml:space="preserve"> atributu.</w:t>
+            </w:r>
+          </w:p>
+        </w:tc>
+      </w:tr>
+      <w:tr>
+        <w:tc>
+          <w:tcPr>
+            <w:tcW w:w="4606" w:type="dxa"/>
+          </w:tcPr>
+          <w:p>
+            <w:pPr>
+              <w:pStyle w:val="Bezmezer"/>
+            </w:pPr>
+            <w:proofErr w:type="spellStart"/>
+            <w:r>
+              <w:t>await</w:t>
+            </w:r>
+            <w:proofErr w:type="spellEnd"/>
+            <w:r>
+              <w:t xml:space="preserve"> </w:t>
+            </w:r>
+            <w:proofErr w:type="spellStart"/>
+            <w:r>
+              <w:t>page.getByTestId</w:t>
+            </w:r>
+            <w:proofErr w:type="spellEnd"/>
+            <w:r>
+              <w:t>()</w:t>
+            </w:r>
+          </w:p>
+        </w:tc>
+        <w:tc>
+          <w:tcPr>
+            <w:tcW w:w="4606" w:type="dxa"/>
+          </w:tcPr>
+          <w:p>
+            <w:pPr>
+              <w:pStyle w:val="Bezmezer"/>
+            </w:pPr>
+            <w:r>
+              <w:t xml:space="preserve">Používá se k vyhledání prvků na základě jejich </w:t>
+            </w:r>
+            <w:r>
+              <w:t>data-</w:t>
+            </w:r>
+            <w:proofErr w:type="spellStart"/>
+            <w:r>
+              <w:t>testid</w:t>
+            </w:r>
+            <w:proofErr w:type="spellEnd"/>
+          </w:p>
+        </w:tc>
+      </w:tr>
+    </w:tbl>
+    <w:p>
+      <w:pPr>
+        <w:pStyle w:val="Bezmezer"/>
       </w:pPr>
     </w:p>
     <w:sectPr>
@@ -3349,6 +4937,32 @@
       <w:b/>
       <w:bCs/>
     </w:rPr>
+  </w:style>
+  <w:style w:type="table" w:styleId="Mkatabulky">
+    <w:name w:val="Table Grid"/>
+    <w:basedOn w:val="Normlntabulka"/>
+    <w:uiPriority w:val="59"/>
+    <w:rsid w:val="00EE2765"/>
+    <w:pPr>
+      <w:spacing w:after="0" w:line="240" w:lineRule="auto"/>
+    </w:pPr>
+    <w:tblPr>
+      <w:tblInd w:w="0" w:type="dxa"/>
+      <w:tblBorders>
+        <w:top w:val="single" w:sz="4" w:space="0" w:color="000000" w:themeColor="text1"/>
+        <w:left w:val="single" w:sz="4" w:space="0" w:color="000000" w:themeColor="text1"/>
+        <w:bottom w:val="single" w:sz="4" w:space="0" w:color="000000" w:themeColor="text1"/>
+        <w:right w:val="single" w:sz="4" w:space="0" w:color="000000" w:themeColor="text1"/>
+        <w:insideH w:val="single" w:sz="4" w:space="0" w:color="000000" w:themeColor="text1"/>
+        <w:insideV w:val="single" w:sz="4" w:space="0" w:color="000000" w:themeColor="text1"/>
+      </w:tblBorders>
+      <w:tblCellMar>
+        <w:top w:w="0" w:type="dxa"/>
+        <w:left w:w="108" w:type="dxa"/>
+        <w:bottom w:w="0" w:type="dxa"/>
+        <w:right w:w="108" w:type="dxa"/>
+      </w:tblCellMar>
+    </w:tblPr>
   </w:style>
 </w:styles>
 </file>

</xml_diff>